<commit_message>
ultimo cambias en proyecto base de dato
</commit_message>
<xml_diff>
--- a/Actividad/Proyecto Integrador Bases de datos.docx
+++ b/Actividad/Proyecto Integrador Bases de datos.docx
@@ -2500,52 +2500,8 @@
         </w:rPr>
         <w:t>Para actualizar un documento se utiliza el comando:</w:t>
       </w:r>
-    </w:p>
-    <w:p>
-      <w:pPr>
-        <w:pBdr>
-          <w:top w:val="none" w:sz="0" w:space="0" w:color="24292F"/>
-          <w:left w:val="none" w:sz="0" w:space="0" w:color="24292F"/>
-          <w:bottom w:val="none" w:sz="0" w:space="0" w:color="24292F"/>
-          <w:right w:val="none" w:sz="0" w:space="0" w:color="24292F"/>
-          <w:between w:val="none" w:sz="0" w:space="0" w:color="24292F"/>
-        </w:pBdr>
-        <w:shd w:val="clear" w:color="auto" w:fill="FFFFFF"/>
-        <w:spacing w:before="60"/>
-        <w:rPr>
-          <w:color w:val="24292F"/>
-          <w:sz w:val="24"/>
-          <w:szCs w:val="24"/>
-        </w:rPr>
-      </w:pPr>
-      <w:proofErr w:type="spellStart"/>
-      <w:proofErr w:type="gramStart"/>
-      <w:r>
-        <w:rPr>
-          <w:color w:val="24292F"/>
-          <w:sz w:val="24"/>
-          <w:szCs w:val="24"/>
-        </w:rPr>
-        <w:t>db.tareas</w:t>
-      </w:r>
-      <w:proofErr w:type="gramEnd"/>
-      <w:r>
-        <w:rPr>
-          <w:color w:val="24292F"/>
-          <w:sz w:val="24"/>
-          <w:szCs w:val="24"/>
-        </w:rPr>
-        <w:t>.updateOne</w:t>
-      </w:r>
-      <w:proofErr w:type="spellEnd"/>
-      <w:r>
-        <w:rPr>
-          <w:color w:val="24292F"/>
-          <w:sz w:val="24"/>
-          <w:szCs w:val="24"/>
-        </w:rPr>
-        <w:t>()</w:t>
-      </w:r>
+      <w:bookmarkStart w:id="0" w:name="_GoBack"/>
+      <w:bookmarkEnd w:id="0"/>
     </w:p>
     <w:p>
       <w:pPr>
@@ -2591,7 +2547,16 @@
           <w:sz w:val="20"/>
           <w:szCs w:val="20"/>
         </w:rPr>
-        <w:t>({})</w:t>
+        <w:t>(</w:t>
+      </w:r>
+      <w:r>
+        <w:rPr>
+          <w:rFonts w:ascii="Courier New" w:hAnsi="Courier New" w:cs="Courier New"/>
+          <w:color w:val="F9FBFA"/>
+          <w:sz w:val="20"/>
+          <w:szCs w:val="20"/>
+        </w:rPr>
+        <w:t>)</w:t>
       </w:r>
     </w:p>
     <w:p>
@@ -3275,9 +3240,7 @@
           </wp:inline>
         </w:drawing>
       </w:r>
-      <w:bookmarkStart w:id="0" w:name="_GoBack"/>
-    </w:p>
-    <w:bookmarkEnd w:id="0"/>
+    </w:p>
     <w:p>
       <w:pPr>
         <w:pBdr>

</xml_diff>